<commit_message>
update to still burning
</commit_message>
<xml_diff>
--- a/BurningCode.docx
+++ b/BurningCode.docx
@@ -4,15 +4,7 @@
   <w:body>
     <w:p>
       <w:r>
-        <w:t xml:space="preserve">This </w:t>
-      </w:r>
-      <w:proofErr w:type="spellStart"/>
-      <w:r>
-        <w:t>nolonger</w:t>
-      </w:r>
-      <w:proofErr w:type="spellEnd"/>
-      <w:r>
-        <w:t xml:space="preserve"> burning.</w:t>
+        <w:t>This is still burning.</w:t>
       </w:r>
       <w:bookmarkStart w:id="0" w:name="_GoBack"/>
       <w:bookmarkEnd w:id="0"/>

</xml_diff>